<commit_message>
add payment type options
</commit_message>
<xml_diff>
--- a/storage/app/local/шартнома янги.docx
+++ b/storage/app/local/шартнома янги.docx
@@ -74,18 +74,7 @@
           <w:szCs w:val="20"/>
           <w:lang w:val="uz-Cyrl-UZ"/>
         </w:rPr>
-        <w:t xml:space="preserve">Шартномаси № </w:t>
-      </w:r>
-      <w:r>
-        <w:rPr>
-          <w:rFonts w:cs="Times New Roman" w:ascii="Times New Roman" w:hAnsi="Times New Roman"/>
-          <w:b/>
-          <w:color w:val="000000"/>
-          <w:sz w:val="20"/>
-          <w:szCs w:val="20"/>
-          <w:lang w:val="uz-Cyrl-UZ"/>
-        </w:rPr>
-        <w:t>${contract_number</w:t>
+        <w:t>Шартномаси № ${contract_number</w:t>
       </w:r>
       <w:r>
         <w:rPr>
@@ -143,15 +132,6 @@
           <w:lang w:val="uz-Cyrl-UZ"/>
         </w:rPr>
         <w:t>${contract_date}</w:t>
-      </w:r>
-      <w:r>
-        <w:rPr>
-          <w:rFonts w:cs="Times New Roman" w:ascii="Times New Roman" w:hAnsi="Times New Roman"/>
-          <w:color w:val="000000"/>
-          <w:sz w:val="20"/>
-          <w:szCs w:val="20"/>
-          <w:lang w:val="uz-Cyrl-UZ"/>
-        </w:rPr>
         <w:tab/>
         <w:tab/>
         <w:tab/>
@@ -207,47 +187,7 @@
           <w:szCs w:val="20"/>
           <w:lang w:val="uz-Cyrl-UZ"/>
         </w:rPr>
-        <w:t xml:space="preserve">Мен </w:t>
-      </w:r>
-      <w:r>
-        <w:rPr>
-          <w:rFonts w:cs="Times New Roman" w:ascii="Times New Roman" w:hAnsi="Times New Roman"/>
-          <w:color w:val="000000"/>
-          <w:sz w:val="20"/>
-          <w:szCs w:val="20"/>
-          <w:lang w:val="uz-Cyrl-UZ"/>
-        </w:rPr>
-        <w:t>${person}</w:t>
-      </w:r>
-      <w:r>
-        <w:rPr>
-          <w:rFonts w:cs="Times New Roman" w:ascii="Times New Roman" w:hAnsi="Times New Roman"/>
-          <w:color w:val="000000"/>
-          <w:sz w:val="20"/>
-          <w:szCs w:val="20"/>
-          <w:lang w:val="uz-Cyrl-UZ"/>
-        </w:rPr>
-        <w:t xml:space="preserve">  </w:t>
-      </w:r>
-      <w:r>
-        <w:rPr>
-          <w:rFonts w:cs="Times New Roman" w:ascii="Times New Roman" w:hAnsi="Times New Roman"/>
-          <w:color w:val="000000"/>
-          <w:sz w:val="20"/>
-          <w:szCs w:val="20"/>
-          <w:lang w:val="uz-Cyrl-UZ"/>
-        </w:rPr>
-        <w:t>Узбекистон Фукароси, паспорти №,$</w:t>
-      </w:r>
-      <w:r>
-        <w:rPr>
-          <w:rFonts w:cs="Times New Roman" w:ascii="Times New Roman" w:hAnsi="Times New Roman"/>
-          <w:color w:val="000000"/>
-          <w:sz w:val="20"/>
-          <w:szCs w:val="20"/>
-          <w:lang w:val="uz-Cyrl-UZ"/>
-        </w:rPr>
-        <w:t xml:space="preserve">{passport}  ${passport_date}Y ${givenBy}     томонидан берилган, ${address} манзилида истиқомат қилувчи, дастур тизими Фойдаланувчиси, логин ${phone}    Бир тарафдан ва OOO "DREAM SUPER SHOP" номидан Устав асосида фаолият юритувчи ва    кейинги ўринларда “Сотувчи – Кредит берувчи” деб номланувчи директор Нурбеков С.Ю. иккинчи тарафдан ушбу шартномани қуйидагилар ҳақида туздик: </w:t>
+        <w:t xml:space="preserve">Мен ${person}  Узбекистон Фукароси, паспорти №${passport}  ${passport_date}Y ${givenBy}     томонидан берилган, ${address} манзилида истиқомат қилувчи, дастур тизими Фойдаланувчиси, логин ${phone}    Бир тарафдан ва OOO "DREAM SUPER SHOP" номидан Устав асосида фаолият юритувчи ва    кейинги ўринларда “Сотувчи – Кредит берувчи” деб номланувчи директор Нурбеков С.Ю. иккинчи тарафдан ушбу шартномани қуйидагилар ҳақида туздик: </w:t>
       </w:r>
     </w:p>
     <w:p>
@@ -2701,17 +2641,7 @@
           <w:szCs w:val="20"/>
           <w:lang w:val="uz-Cyrl-UZ" w:eastAsia="en-US"/>
         </w:rPr>
-        <w:t xml:space="preserve">10.1. </w:t>
-      </w:r>
-      <w:r>
-        <w:rPr>
-          <w:rFonts w:cs="Times New Roman" w:ascii="Times New Roman" w:hAnsi="Times New Roman"/>
-          <w:color w:val="000000"/>
-          <w:sz w:val="20"/>
-          <w:szCs w:val="20"/>
-          <w:lang w:val="uz-Cyrl-UZ" w:eastAsia="en-US"/>
-        </w:rPr>
-        <w:t>Тарафларга бўлган мулк хуқуқи Сотувчи-Кредит берувчидан” “Харидор-Қарз олувчига” ушбу шартнома бўйича барча  мажбуриятлар бажарилганидан кейин ўтади.</w:t>
+        <w:t>10.1. Тарафларга бўлган мулк хуқуқи Сотувчи-Кредит берувчидан” “Харидор-Қарз олувчига” ушбу шартнома бўйича барча  мажбуриятлар бажарилганидан кейин ўтади.</w:t>
       </w:r>
     </w:p>
     <w:p>
@@ -4184,18 +4114,7 @@
           <w:szCs w:val="20"/>
           <w:lang w:val="uz-Cyrl-UZ" w:eastAsia="en-US"/>
         </w:rPr>
-        <w:t xml:space="preserve">${contract_number}-сонли </w:t>
-      </w:r>
-      <w:r>
-        <w:rPr>
-          <w:rFonts w:cs="Times New Roman" w:ascii="Times New Roman" w:hAnsi="Times New Roman"/>
-          <w:b/>
-          <w:color w:val="000000"/>
-          <w:sz w:val="20"/>
-          <w:szCs w:val="20"/>
-          <w:lang w:val="uz-Cyrl-UZ" w:eastAsia="en-US"/>
-        </w:rPr>
-        <w:t>Шартoномасига</w:t>
+        <w:t>${contract_number}-сонли Шартoномасига</w:t>
       </w:r>
     </w:p>
     <w:p>
@@ -4306,8 +4225,8 @@
         </w:tblCellMar>
       </w:tblPr>
       <w:tblGrid>
-        <w:gridCol w:w="3421"/>
-        <w:gridCol w:w="3432"/>
+        <w:gridCol w:w="3420"/>
+        <w:gridCol w:w="3433"/>
         <w:gridCol w:w="3042"/>
       </w:tblGrid>
       <w:tr>
@@ -4316,7 +4235,7 @@
         </w:trPr>
         <w:tc>
           <w:tcPr>
-            <w:tcW w:w="3421" w:type="dxa"/>
+            <w:tcW w:w="3420" w:type="dxa"/>
             <w:tcBorders>
               <w:top w:val="single" w:sz="4" w:space="0" w:color="000000"/>
               <w:left w:val="single" w:sz="4" w:space="0" w:color="000000"/>
@@ -4350,7 +4269,7 @@
         </w:tc>
         <w:tc>
           <w:tcPr>
-            <w:tcW w:w="3432" w:type="dxa"/>
+            <w:tcW w:w="3433" w:type="dxa"/>
             <w:tcBorders>
               <w:top w:val="single" w:sz="4" w:space="0" w:color="000000"/>
               <w:left w:val="single" w:sz="4" w:space="0" w:color="000000"/>
@@ -4423,7 +4342,7 @@
         </w:trPr>
         <w:tc>
           <w:tcPr>
-            <w:tcW w:w="3421" w:type="dxa"/>
+            <w:tcW w:w="3420" w:type="dxa"/>
             <w:tcBorders>
               <w:top w:val="single" w:sz="4" w:space="0" w:color="000000"/>
               <w:left w:val="single" w:sz="4" w:space="0" w:color="000000"/>
@@ -4462,7 +4381,7 @@
         </w:tc>
         <w:tc>
           <w:tcPr>
-            <w:tcW w:w="3432" w:type="dxa"/>
+            <w:tcW w:w="3433" w:type="dxa"/>
             <w:tcBorders>
               <w:top w:val="single" w:sz="4" w:space="0" w:color="000000"/>
               <w:left w:val="single" w:sz="4" w:space="0" w:color="000000"/>
@@ -4540,7 +4459,7 @@
         </w:trPr>
         <w:tc>
           <w:tcPr>
-            <w:tcW w:w="3421" w:type="dxa"/>
+            <w:tcW w:w="3420" w:type="dxa"/>
             <w:tcBorders>
               <w:left w:val="single" w:sz="4" w:space="0" w:color="000000"/>
               <w:bottom w:val="single" w:sz="4" w:space="0" w:color="000000"/>
@@ -4569,7 +4488,7 @@
         </w:tc>
         <w:tc>
           <w:tcPr>
-            <w:tcW w:w="3432" w:type="dxa"/>
+            <w:tcW w:w="3433" w:type="dxa"/>
             <w:tcBorders>
               <w:left w:val="single" w:sz="4" w:space="0" w:color="000000"/>
               <w:bottom w:val="single" w:sz="4" w:space="0" w:color="000000"/>
@@ -4645,7 +4564,7 @@
         </w:trPr>
         <w:tc>
           <w:tcPr>
-            <w:tcW w:w="3421" w:type="dxa"/>
+            <w:tcW w:w="3420" w:type="dxa"/>
             <w:tcBorders>
               <w:left w:val="single" w:sz="4" w:space="0" w:color="000000"/>
               <w:bottom w:val="single" w:sz="4" w:space="0" w:color="000000"/>
@@ -4674,7 +4593,7 @@
         </w:tc>
         <w:tc>
           <w:tcPr>
-            <w:tcW w:w="3432" w:type="dxa"/>
+            <w:tcW w:w="3433" w:type="dxa"/>
             <w:tcBorders>
               <w:left w:val="single" w:sz="4" w:space="0" w:color="000000"/>
               <w:bottom w:val="single" w:sz="4" w:space="0" w:color="000000"/>
@@ -4750,7 +4669,7 @@
         </w:trPr>
         <w:tc>
           <w:tcPr>
-            <w:tcW w:w="3421" w:type="dxa"/>
+            <w:tcW w:w="3420" w:type="dxa"/>
             <w:tcBorders>
               <w:left w:val="single" w:sz="4" w:space="0" w:color="000000"/>
               <w:bottom w:val="single" w:sz="4" w:space="0" w:color="000000"/>
@@ -4779,7 +4698,7 @@
         </w:tc>
         <w:tc>
           <w:tcPr>
-            <w:tcW w:w="3432" w:type="dxa"/>
+            <w:tcW w:w="3433" w:type="dxa"/>
             <w:tcBorders>
               <w:left w:val="single" w:sz="4" w:space="0" w:color="000000"/>
               <w:bottom w:val="single" w:sz="4" w:space="0" w:color="000000"/>
@@ -4855,7 +4774,7 @@
         </w:trPr>
         <w:tc>
           <w:tcPr>
-            <w:tcW w:w="3421" w:type="dxa"/>
+            <w:tcW w:w="3420" w:type="dxa"/>
             <w:tcBorders>
               <w:left w:val="single" w:sz="4" w:space="0" w:color="000000"/>
               <w:bottom w:val="single" w:sz="4" w:space="0" w:color="000000"/>
@@ -4885,7 +4804,7 @@
         </w:tc>
         <w:tc>
           <w:tcPr>
-            <w:tcW w:w="3432" w:type="dxa"/>
+            <w:tcW w:w="3433" w:type="dxa"/>
             <w:tcBorders>
               <w:left w:val="single" w:sz="4" w:space="0" w:color="000000"/>
               <w:bottom w:val="single" w:sz="4" w:space="0" w:color="000000"/>
@@ -4961,7 +4880,7 @@
         </w:trPr>
         <w:tc>
           <w:tcPr>
-            <w:tcW w:w="3421" w:type="dxa"/>
+            <w:tcW w:w="3420" w:type="dxa"/>
             <w:tcBorders>
               <w:left w:val="single" w:sz="4" w:space="0" w:color="000000"/>
               <w:bottom w:val="single" w:sz="4" w:space="0" w:color="000000"/>
@@ -4991,7 +4910,7 @@
         </w:tc>
         <w:tc>
           <w:tcPr>
-            <w:tcW w:w="3432" w:type="dxa"/>
+            <w:tcW w:w="3433" w:type="dxa"/>
             <w:tcBorders>
               <w:left w:val="single" w:sz="4" w:space="0" w:color="000000"/>
               <w:bottom w:val="single" w:sz="4" w:space="0" w:color="000000"/>
@@ -5067,7 +4986,7 @@
         </w:trPr>
         <w:tc>
           <w:tcPr>
-            <w:tcW w:w="3421" w:type="dxa"/>
+            <w:tcW w:w="3420" w:type="dxa"/>
             <w:tcBorders>
               <w:left w:val="single" w:sz="4" w:space="0" w:color="000000"/>
               <w:bottom w:val="single" w:sz="4" w:space="0" w:color="000000"/>
@@ -5097,7 +5016,7 @@
         </w:tc>
         <w:tc>
           <w:tcPr>
-            <w:tcW w:w="3432" w:type="dxa"/>
+            <w:tcW w:w="3433" w:type="dxa"/>
             <w:tcBorders>
               <w:left w:val="single" w:sz="4" w:space="0" w:color="000000"/>
               <w:bottom w:val="single" w:sz="4" w:space="0" w:color="000000"/>
@@ -5173,7 +5092,7 @@
         </w:trPr>
         <w:tc>
           <w:tcPr>
-            <w:tcW w:w="3421" w:type="dxa"/>
+            <w:tcW w:w="3420" w:type="dxa"/>
             <w:tcBorders>
               <w:left w:val="single" w:sz="4" w:space="0" w:color="000000"/>
               <w:bottom w:val="single" w:sz="4" w:space="0" w:color="000000"/>
@@ -5203,7 +5122,7 @@
         </w:tc>
         <w:tc>
           <w:tcPr>
-            <w:tcW w:w="3432" w:type="dxa"/>
+            <w:tcW w:w="3433" w:type="dxa"/>
             <w:tcBorders>
               <w:left w:val="single" w:sz="4" w:space="0" w:color="000000"/>
               <w:bottom w:val="single" w:sz="4" w:space="0" w:color="000000"/>
@@ -5279,7 +5198,7 @@
         </w:trPr>
         <w:tc>
           <w:tcPr>
-            <w:tcW w:w="3421" w:type="dxa"/>
+            <w:tcW w:w="3420" w:type="dxa"/>
             <w:tcBorders>
               <w:left w:val="single" w:sz="4" w:space="0" w:color="000000"/>
               <w:bottom w:val="single" w:sz="4" w:space="0" w:color="000000"/>
@@ -5309,7 +5228,7 @@
         </w:tc>
         <w:tc>
           <w:tcPr>
-            <w:tcW w:w="3432" w:type="dxa"/>
+            <w:tcW w:w="3433" w:type="dxa"/>
             <w:tcBorders>
               <w:left w:val="single" w:sz="4" w:space="0" w:color="000000"/>
               <w:bottom w:val="single" w:sz="4" w:space="0" w:color="000000"/>
@@ -5385,7 +5304,7 @@
         </w:trPr>
         <w:tc>
           <w:tcPr>
-            <w:tcW w:w="3421" w:type="dxa"/>
+            <w:tcW w:w="3420" w:type="dxa"/>
             <w:tcBorders>
               <w:left w:val="single" w:sz="4" w:space="0" w:color="000000"/>
               <w:bottom w:val="single" w:sz="4" w:space="0" w:color="000000"/>
@@ -5415,7 +5334,7 @@
         </w:tc>
         <w:tc>
           <w:tcPr>
-            <w:tcW w:w="3432" w:type="dxa"/>
+            <w:tcW w:w="3433" w:type="dxa"/>
             <w:tcBorders>
               <w:left w:val="single" w:sz="4" w:space="0" w:color="000000"/>
               <w:bottom w:val="single" w:sz="4" w:space="0" w:color="000000"/>
@@ -5491,7 +5410,7 @@
         </w:trPr>
         <w:tc>
           <w:tcPr>
-            <w:tcW w:w="3421" w:type="dxa"/>
+            <w:tcW w:w="3420" w:type="dxa"/>
             <w:tcBorders>
               <w:left w:val="single" w:sz="4" w:space="0" w:color="000000"/>
               <w:bottom w:val="single" w:sz="4" w:space="0" w:color="000000"/>
@@ -5521,7 +5440,7 @@
         </w:tc>
         <w:tc>
           <w:tcPr>
-            <w:tcW w:w="3432" w:type="dxa"/>
+            <w:tcW w:w="3433" w:type="dxa"/>
             <w:tcBorders>
               <w:left w:val="single" w:sz="4" w:space="0" w:color="000000"/>
               <w:bottom w:val="single" w:sz="4" w:space="0" w:color="000000"/>
@@ -5597,7 +5516,7 @@
         </w:trPr>
         <w:tc>
           <w:tcPr>
-            <w:tcW w:w="3421" w:type="dxa"/>
+            <w:tcW w:w="3420" w:type="dxa"/>
             <w:tcBorders>
               <w:left w:val="single" w:sz="4" w:space="0" w:color="000000"/>
               <w:bottom w:val="single" w:sz="4" w:space="0" w:color="000000"/>
@@ -5627,7 +5546,7 @@
         </w:tc>
         <w:tc>
           <w:tcPr>
-            <w:tcW w:w="3432" w:type="dxa"/>
+            <w:tcW w:w="3433" w:type="dxa"/>
             <w:tcBorders>
               <w:left w:val="single" w:sz="4" w:space="0" w:color="000000"/>
               <w:bottom w:val="single" w:sz="4" w:space="0" w:color="000000"/>
@@ -5809,17 +5728,7 @@
                 <w:szCs w:val="20"/>
                 <w:lang w:val="uz-Cyrl-UZ"/>
               </w:rPr>
-              <w:t>Ф.И.Ш.</w:t>
-            </w:r>
-            <w:r>
-              <w:rPr>
-                <w:rFonts w:cs="Times New Roman" w:ascii="Times New Roman" w:hAnsi="Times New Roman"/>
-                <w:color w:val="000000"/>
-                <w:sz w:val="20"/>
-                <w:szCs w:val="20"/>
-                <w:lang w:val="uz-Cyrl-UZ"/>
-              </w:rPr>
-              <w:t xml:space="preserve"> ${person}</w:t>
+              <w:t>Ф.И.Ш. ${person}</w:t>
             </w:r>
           </w:p>
           <w:p>
@@ -5884,17 +5793,7 @@
                 <w:szCs w:val="20"/>
                 <w:lang w:val="uz-Cyrl-UZ"/>
               </w:rPr>
-              <w:t>Кимтомониданберилган</w:t>
-            </w:r>
-            <w:r>
-              <w:rPr>
-                <w:rFonts w:cs="Times New Roman" w:ascii="Times New Roman" w:hAnsi="Times New Roman"/>
-                <w:color w:val="000000"/>
-                <w:sz w:val="20"/>
-                <w:szCs w:val="20"/>
-                <w:lang w:val="uz-Cyrl-UZ"/>
-              </w:rPr>
-              <w:t xml:space="preserve"> ${givenBy}</w:t>
+              <w:t>Кимтомониданберилган ${givenBy}</w:t>
             </w:r>
           </w:p>
           <w:p>
@@ -5918,17 +5817,7 @@
                 <w:szCs w:val="20"/>
                 <w:lang w:val="uz-Cyrl-UZ"/>
               </w:rPr>
-              <w:t>Берилгансана:</w:t>
-            </w:r>
-            <w:r>
-              <w:rPr>
-                <w:rFonts w:cs="Times New Roman" w:ascii="Times New Roman" w:hAnsi="Times New Roman"/>
-                <w:color w:val="000000"/>
-                <w:sz w:val="20"/>
-                <w:szCs w:val="20"/>
-                <w:lang w:val="uz-Cyrl-UZ"/>
-              </w:rPr>
-              <w:t xml:space="preserve"> ${passport_date}Y</w:t>
+              <w:t>Берилгансана: ${passport_date}Y</w:t>
             </w:r>
           </w:p>
           <w:p>
@@ -8232,17 +8121,7 @@
                 <w:szCs w:val="20"/>
                 <w:lang w:val="uz-Cyrl-UZ"/>
               </w:rPr>
-              <w:t xml:space="preserve">Кимтомониданберилган </w:t>
-            </w:r>
-            <w:r>
-              <w:rPr>
-                <w:rFonts w:cs="Times New Roman" w:ascii="Times New Roman" w:hAnsi="Times New Roman"/>
-                <w:color w:val="000000"/>
-                <w:sz w:val="20"/>
-                <w:szCs w:val="20"/>
-                <w:lang w:val="uz-Cyrl-UZ"/>
-              </w:rPr>
-              <w:t>${buyer_passport_givenBy}</w:t>
+              <w:t>Кимтомониданберилган ${buyer_passport_givenBy}</w:t>
             </w:r>
           </w:p>
           <w:p>
@@ -8266,17 +8145,7 @@
                 <w:szCs w:val="20"/>
                 <w:lang w:val="uz-Cyrl-UZ"/>
               </w:rPr>
-              <w:t xml:space="preserve">Берилгансана: </w:t>
-            </w:r>
-            <w:r>
-              <w:rPr>
-                <w:rFonts w:cs="Times New Roman" w:ascii="Times New Roman" w:hAnsi="Times New Roman"/>
-                <w:color w:val="000000"/>
-                <w:sz w:val="20"/>
-                <w:szCs w:val="20"/>
-                <w:lang w:val="uz-Cyrl-UZ"/>
-              </w:rPr>
-              <w:t xml:space="preserve">${buyer_passport_date}  </w:t>
+              <w:t xml:space="preserve">Берилгансана: ${buyer_passport_date}  </w:t>
             </w:r>
           </w:p>
           <w:p>
@@ -9210,17 +9079,7 @@
                 <w:szCs w:val="20"/>
                 <w:lang w:val="uz-Cyrl-UZ"/>
               </w:rPr>
-              <w:t>Ф.И.Ш.</w:t>
-            </w:r>
-            <w:r>
-              <w:rPr>
-                <w:rFonts w:cs="Times New Roman" w:ascii="Times New Roman" w:hAnsi="Times New Roman"/>
-                <w:color w:val="000000"/>
-                <w:sz w:val="20"/>
-                <w:szCs w:val="20"/>
-                <w:lang w:val="uz-Cyrl-UZ"/>
-              </w:rPr>
-              <w:t xml:space="preserve"> ${person}</w:t>
+              <w:t>Ф.И.Ш. ${person}</w:t>
             </w:r>
           </w:p>
           <w:p>
@@ -9285,17 +9144,7 @@
                 <w:szCs w:val="20"/>
                 <w:lang w:val="uz-Cyrl-UZ"/>
               </w:rPr>
-              <w:t>Кимтомониданберилган</w:t>
-            </w:r>
-            <w:r>
-              <w:rPr>
-                <w:rFonts w:cs="Times New Roman" w:ascii="Times New Roman" w:hAnsi="Times New Roman"/>
-                <w:color w:val="000000"/>
-                <w:sz w:val="20"/>
-                <w:szCs w:val="20"/>
-                <w:lang w:val="uz-Cyrl-UZ"/>
-              </w:rPr>
-              <w:t xml:space="preserve"> ${givenBy}</w:t>
+              <w:t>Кимтомониданберилган ${givenBy}</w:t>
             </w:r>
           </w:p>
           <w:p>
@@ -9319,17 +9168,7 @@
                 <w:szCs w:val="20"/>
                 <w:lang w:val="uz-Cyrl-UZ"/>
               </w:rPr>
-              <w:t>Берилгансана:</w:t>
-            </w:r>
-            <w:r>
-              <w:rPr>
-                <w:rFonts w:cs="Times New Roman" w:ascii="Times New Roman" w:hAnsi="Times New Roman"/>
-                <w:color w:val="000000"/>
-                <w:sz w:val="20"/>
-                <w:szCs w:val="20"/>
-                <w:lang w:val="uz-Cyrl-UZ"/>
-              </w:rPr>
-              <w:t xml:space="preserve"> ${passport_date}Y</w:t>
+              <w:t>Берилгансана: ${passport_date}Y</w:t>
             </w:r>
           </w:p>
           <w:p>

</xml_diff>